<commit_message>
Fixed some grammatical and orthographic errors in the report
</commit_message>
<xml_diff>
--- a/prj1/prj1.docx
+++ b/prj1/prj1.docx
@@ -369,11 +369,19 @@
         </w:rPr>
         <w:t xml:space="preserve">ERVE </w:t>
       </w:r>
-      <w:r>
-        <w:rPr>
-          <w:rFonts w:ascii="华文中宋" w:eastAsia="华文中宋" w:hAnsi="华文中宋" w:hint="eastAsia"/>
-        </w:rPr>
-        <w:t>CloudIDE的/</w:t>
+      <w:proofErr w:type="spellStart"/>
+      <w:r>
+        <w:rPr>
+          <w:rFonts w:ascii="华文中宋" w:eastAsia="华文中宋" w:hAnsi="华文中宋" w:hint="eastAsia"/>
+        </w:rPr>
+        <w:t>CloudIDE</w:t>
+      </w:r>
+      <w:proofErr w:type="spellEnd"/>
+      <w:r>
+        <w:rPr>
+          <w:rFonts w:ascii="华文中宋" w:eastAsia="华文中宋" w:hAnsi="华文中宋" w:hint="eastAsia"/>
+        </w:rPr>
+        <w:t>的/</w:t>
       </w:r>
       <w:r>
         <w:rPr>
@@ -453,7 +461,21 @@
         <w:rPr>
           <w:rFonts w:ascii="华文中宋" w:eastAsia="华文中宋" w:hAnsi="华文中宋" w:hint="eastAsia"/>
         </w:rPr>
-        <w:t>“prj”和</w:t>
+        <w:t>“</w:t>
+      </w:r>
+      <w:proofErr w:type="spellStart"/>
+      <w:r>
+        <w:rPr>
+          <w:rFonts w:ascii="华文中宋" w:eastAsia="华文中宋" w:hAnsi="华文中宋" w:hint="eastAsia"/>
+        </w:rPr>
+        <w:t>prj</w:t>
+      </w:r>
+      <w:proofErr w:type="spellEnd"/>
+      <w:r>
+        <w:rPr>
+          <w:rFonts w:ascii="华文中宋" w:eastAsia="华文中宋" w:hAnsi="华文中宋" w:hint="eastAsia"/>
+        </w:rPr>
+        <w:t>”和</w:t>
       </w:r>
       <w:r>
         <w:rPr>
@@ -1006,12 +1028,21 @@
           <w:sz w:val="24"/>
         </w:rPr>
       </w:pPr>
-      <w:r>
-        <w:rPr>
-          <w:rFonts w:ascii="华文中宋" w:eastAsia="华文中宋" w:hAnsi="华文中宋" w:hint="eastAsia"/>
-          <w:sz w:val="24"/>
-        </w:rPr>
-        <w:t>Reg_File：</w:t>
+      <w:proofErr w:type="spellStart"/>
+      <w:r>
+        <w:rPr>
+          <w:rFonts w:ascii="华文中宋" w:eastAsia="华文中宋" w:hAnsi="华文中宋" w:hint="eastAsia"/>
+          <w:sz w:val="24"/>
+        </w:rPr>
+        <w:t>Reg_File</w:t>
+      </w:r>
+      <w:proofErr w:type="spellEnd"/>
+      <w:r>
+        <w:rPr>
+          <w:rFonts w:ascii="华文中宋" w:eastAsia="华文中宋" w:hAnsi="华文中宋" w:hint="eastAsia"/>
+          <w:sz w:val="24"/>
+        </w:rPr>
+        <w:t>：</w:t>
       </w:r>
     </w:p>
     <w:p>
@@ -1024,7 +1055,7 @@
         <w:ind w:firstLineChars="0"/>
         <w:jc w:val="left"/>
         <w:rPr>
-          <w:rFonts w:ascii="华文中宋" w:eastAsia="华文中宋" w:hAnsi="华文中宋" w:hint="eastAsia"/>
+          <w:rFonts w:ascii="华文中宋" w:eastAsia="华文中宋" w:hAnsi="华文中宋"/>
           <w:sz w:val="24"/>
         </w:rPr>
       </w:pPr>
@@ -1104,7 +1135,7 @@
         <w:ind w:left="880" w:firstLineChars="0" w:firstLine="0"/>
         <w:jc w:val="left"/>
         <w:rPr>
-          <w:rFonts w:ascii="华文中宋" w:eastAsia="华文中宋" w:hAnsi="华文中宋" w:hint="eastAsia"/>
+          <w:rFonts w:ascii="华文中宋" w:eastAsia="华文中宋" w:hAnsi="华文中宋"/>
           <w:sz w:val="24"/>
         </w:rPr>
       </w:pPr>
@@ -1289,7 +1320,7 @@
         <w:pStyle w:val="a3"/>
         <w:ind w:left="1320" w:firstLineChars="0" w:firstLine="0"/>
         <w:rPr>
-          <w:rFonts w:ascii="华文中宋" w:eastAsia="华文中宋" w:hAnsi="华文中宋" w:hint="eastAsia"/>
+          <w:rFonts w:ascii="华文中宋" w:eastAsia="华文中宋" w:hAnsi="华文中宋"/>
           <w:sz w:val="24"/>
         </w:rPr>
       </w:pPr>
@@ -1462,16 +1493,48 @@
         <w:pStyle w:val="a3"/>
         <w:ind w:left="1320" w:firstLineChars="0" w:firstLine="0"/>
         <w:rPr>
-          <w:rFonts w:ascii="华文中宋" w:eastAsia="华文中宋" w:hAnsi="华文中宋" w:hint="eastAsia"/>
-          <w:sz w:val="24"/>
-        </w:rPr>
-      </w:pPr>
-      <w:r>
-        <w:rPr>
-          <w:rFonts w:ascii="华文中宋" w:eastAsia="华文中宋" w:hAnsi="华文中宋" w:hint="eastAsia"/>
-          <w:sz w:val="24"/>
-        </w:rPr>
-        <w:t>使用与门控制写入的使能信号，即当wen和waddr均不为0时才能进行写入；clk信号体现时序逻辑中的同步写入。</w:t>
+          <w:rFonts w:ascii="华文中宋" w:eastAsia="华文中宋" w:hAnsi="华文中宋"/>
+          <w:sz w:val="24"/>
+        </w:rPr>
+      </w:pPr>
+      <w:r>
+        <w:rPr>
+          <w:rFonts w:ascii="华文中宋" w:eastAsia="华文中宋" w:hAnsi="华文中宋" w:hint="eastAsia"/>
+          <w:sz w:val="24"/>
+        </w:rPr>
+        <w:t>使用与门控制写入的使能信号，即当wen和</w:t>
+      </w:r>
+      <w:proofErr w:type="spellStart"/>
+      <w:r>
+        <w:rPr>
+          <w:rFonts w:ascii="华文中宋" w:eastAsia="华文中宋" w:hAnsi="华文中宋" w:hint="eastAsia"/>
+          <w:sz w:val="24"/>
+        </w:rPr>
+        <w:t>waddr</w:t>
+      </w:r>
+      <w:proofErr w:type="spellEnd"/>
+      <w:r>
+        <w:rPr>
+          <w:rFonts w:ascii="华文中宋" w:eastAsia="华文中宋" w:hAnsi="华文中宋" w:hint="eastAsia"/>
+          <w:sz w:val="24"/>
+        </w:rPr>
+        <w:t>均不为0时才能进行写入；</w:t>
+      </w:r>
+      <w:proofErr w:type="spellStart"/>
+      <w:r>
+        <w:rPr>
+          <w:rFonts w:ascii="华文中宋" w:eastAsia="华文中宋" w:hAnsi="华文中宋" w:hint="eastAsia"/>
+          <w:sz w:val="24"/>
+        </w:rPr>
+        <w:t>clk</w:t>
+      </w:r>
+      <w:proofErr w:type="spellEnd"/>
+      <w:r>
+        <w:rPr>
+          <w:rFonts w:ascii="华文中宋" w:eastAsia="华文中宋" w:hAnsi="华文中宋" w:hint="eastAsia"/>
+          <w:sz w:val="24"/>
+        </w:rPr>
+        <w:t>信号体现时序逻辑中的同步写入。</w:t>
       </w:r>
     </w:p>
     <w:p>
@@ -1500,7 +1563,7 @@
         <w:pStyle w:val="a3"/>
         <w:ind w:left="1320" w:firstLineChars="0" w:firstLine="0"/>
         <w:rPr>
-          <w:rFonts w:ascii="华文中宋" w:eastAsia="华文中宋" w:hAnsi="华文中宋" w:hint="eastAsia"/>
+          <w:rFonts w:ascii="华文中宋" w:eastAsia="华文中宋" w:hAnsi="华文中宋"/>
           <w:sz w:val="24"/>
         </w:rPr>
       </w:pPr>
@@ -1609,7 +1672,23 @@
           <w:rFonts w:ascii="华文中宋" w:eastAsia="华文中宋" w:hAnsi="华文中宋" w:hint="eastAsia"/>
           <w:sz w:val="24"/>
         </w:rPr>
-        <w:t>使用数据选择器从寄存器中读出若raddr不为0</w:t>
+        <w:t>使用数据选择器从寄存器中读出若</w:t>
+      </w:r>
+      <w:proofErr w:type="spellStart"/>
+      <w:r>
+        <w:rPr>
+          <w:rFonts w:ascii="华文中宋" w:eastAsia="华文中宋" w:hAnsi="华文中宋" w:hint="eastAsia"/>
+          <w:sz w:val="24"/>
+        </w:rPr>
+        <w:t>raddr</w:t>
+      </w:r>
+      <w:proofErr w:type="spellEnd"/>
+      <w:r>
+        <w:rPr>
+          <w:rFonts w:ascii="华文中宋" w:eastAsia="华文中宋" w:hAnsi="华文中宋" w:hint="eastAsia"/>
+          <w:sz w:val="24"/>
+        </w:rPr>
+        <w:t>不为0</w:t>
       </w:r>
       <w:r>
         <w:rPr>
@@ -1630,7 +1709,23 @@
           <w:rFonts w:ascii="华文中宋" w:eastAsia="华文中宋" w:hAnsi="华文中宋" w:hint="eastAsia"/>
           <w:sz w:val="24"/>
         </w:rPr>
-        <w:t>；没有clk信号，体现异步读出。</w:t>
+        <w:t>；没有</w:t>
+      </w:r>
+      <w:proofErr w:type="spellStart"/>
+      <w:r>
+        <w:rPr>
+          <w:rFonts w:ascii="华文中宋" w:eastAsia="华文中宋" w:hAnsi="华文中宋" w:hint="eastAsia"/>
+          <w:sz w:val="24"/>
+        </w:rPr>
+        <w:t>clk</w:t>
+      </w:r>
+      <w:proofErr w:type="spellEnd"/>
+      <w:r>
+        <w:rPr>
+          <w:rFonts w:ascii="华文中宋" w:eastAsia="华文中宋" w:hAnsi="华文中宋" w:hint="eastAsia"/>
+          <w:sz w:val="24"/>
+        </w:rPr>
+        <w:t>信号，体现异步读出。</w:t>
       </w:r>
     </w:p>
     <w:p>
@@ -1716,7 +1811,7 @@
         <w:pStyle w:val="a3"/>
         <w:ind w:left="880" w:firstLineChars="0" w:firstLine="0"/>
         <w:rPr>
-          <w:rFonts w:ascii="华文中宋" w:eastAsia="华文中宋" w:hAnsi="华文中宋" w:hint="eastAsia"/>
+          <w:rFonts w:ascii="华文中宋" w:eastAsia="华文中宋" w:hAnsi="华文中宋"/>
           <w:sz w:val="24"/>
         </w:rPr>
       </w:pPr>
@@ -1940,7 +2035,23 @@
           <w:rFonts w:ascii="华文中宋" w:eastAsia="华文中宋" w:hAnsi="华文中宋" w:hint="eastAsia"/>
           <w:sz w:val="24"/>
         </w:rPr>
-        <w:t>将ALU_op译码</w:t>
+        <w:t>将</w:t>
+      </w:r>
+      <w:proofErr w:type="spellStart"/>
+      <w:r>
+        <w:rPr>
+          <w:rFonts w:ascii="华文中宋" w:eastAsia="华文中宋" w:hAnsi="华文中宋" w:hint="eastAsia"/>
+          <w:sz w:val="24"/>
+        </w:rPr>
+        <w:t>ALU_op</w:t>
+      </w:r>
+      <w:proofErr w:type="spellEnd"/>
+      <w:r>
+        <w:rPr>
+          <w:rFonts w:ascii="华文中宋" w:eastAsia="华文中宋" w:hAnsi="华文中宋" w:hint="eastAsia"/>
+          <w:sz w:val="24"/>
+        </w:rPr>
+        <w:t>译码</w:t>
       </w:r>
     </w:p>
     <w:p>
@@ -2180,7 +2291,23 @@
           <w:rFonts w:ascii="华文中宋" w:eastAsia="华文中宋" w:hAnsi="华文中宋" w:hint="eastAsia"/>
           <w:sz w:val="24"/>
         </w:rPr>
-        <w:t>减法操作即将B按位取反，并将cin设置为1</w:t>
+        <w:t>减法操作即将B按位取反，并将</w:t>
+      </w:r>
+      <w:proofErr w:type="spellStart"/>
+      <w:r>
+        <w:rPr>
+          <w:rFonts w:ascii="华文中宋" w:eastAsia="华文中宋" w:hAnsi="华文中宋" w:hint="eastAsia"/>
+          <w:sz w:val="24"/>
+        </w:rPr>
+        <w:t>cin</w:t>
+      </w:r>
+      <w:proofErr w:type="spellEnd"/>
+      <w:r>
+        <w:rPr>
+          <w:rFonts w:ascii="华文中宋" w:eastAsia="华文中宋" w:hAnsi="华文中宋" w:hint="eastAsia"/>
+          <w:sz w:val="24"/>
+        </w:rPr>
+        <w:t>设置为1</w:t>
       </w:r>
     </w:p>
     <w:p>
@@ -2475,7 +2602,7 @@
         <w:pStyle w:val="a3"/>
         <w:ind w:left="1320" w:firstLineChars="0" w:firstLine="0"/>
         <w:rPr>
-          <w:rFonts w:ascii="华文中宋" w:eastAsia="华文中宋" w:hAnsi="华文中宋" w:hint="eastAsia"/>
+          <w:rFonts w:ascii="华文中宋" w:eastAsia="华文中宋" w:hAnsi="华文中宋"/>
           <w:sz w:val="24"/>
         </w:rPr>
       </w:pPr>
@@ -2530,7 +2657,7 @@
         </w:numPr>
         <w:ind w:firstLineChars="0"/>
         <w:rPr>
-          <w:rFonts w:ascii="华文中宋" w:eastAsia="华文中宋" w:hAnsi="华文中宋" w:hint="eastAsia"/>
+          <w:rFonts w:ascii="华文中宋" w:eastAsia="华文中宋" w:hAnsi="华文中宋"/>
           <w:sz w:val="24"/>
         </w:rPr>
       </w:pPr>
@@ -2754,7 +2881,7 @@
         <w:pStyle w:val="a3"/>
         <w:ind w:left="880" w:firstLineChars="0" w:firstLine="0"/>
         <w:rPr>
-          <w:rFonts w:ascii="华文中宋" w:eastAsia="华文中宋" w:hAnsi="华文中宋" w:hint="eastAsia"/>
+          <w:rFonts w:ascii="华文中宋" w:eastAsia="华文中宋" w:hAnsi="华文中宋"/>
           <w:sz w:val="24"/>
         </w:rPr>
       </w:pPr>
@@ -2972,7 +3099,23 @@
           <w:rFonts w:ascii="华文中宋" w:eastAsia="华文中宋" w:hAnsi="华文中宋" w:hint="eastAsia"/>
           <w:sz w:val="24"/>
         </w:rPr>
-        <w:t>bug：处理raddr是否为0时候使用了if</w:t>
+        <w:t>bug：处理</w:t>
+      </w:r>
+      <w:proofErr w:type="spellStart"/>
+      <w:r>
+        <w:rPr>
+          <w:rFonts w:ascii="华文中宋" w:eastAsia="华文中宋" w:hAnsi="华文中宋" w:hint="eastAsia"/>
+          <w:sz w:val="24"/>
+        </w:rPr>
+        <w:t>raddr</w:t>
+      </w:r>
+      <w:proofErr w:type="spellEnd"/>
+      <w:r>
+        <w:rPr>
+          <w:rFonts w:ascii="华文中宋" w:eastAsia="华文中宋" w:hAnsi="华文中宋" w:hint="eastAsia"/>
+          <w:sz w:val="24"/>
+        </w:rPr>
+        <w:t>是否为0时候使用了if</w:t>
       </w:r>
       <w:r>
         <w:rPr>
@@ -3017,7 +3160,23 @@
           <w:rFonts w:ascii="华文中宋" w:eastAsia="华文中宋" w:hAnsi="华文中宋"/>
           <w:sz w:val="24"/>
         </w:rPr>
-        <w:t>"assign data = ( sel ) ? a : b ; "</w:t>
+        <w:t xml:space="preserve">"assign data = ( </w:t>
+      </w:r>
+      <w:proofErr w:type="spellStart"/>
+      <w:r>
+        <w:rPr>
+          <w:rFonts w:ascii="华文中宋" w:eastAsia="华文中宋" w:hAnsi="华文中宋"/>
+          <w:sz w:val="24"/>
+        </w:rPr>
+        <w:t>sel</w:t>
+      </w:r>
+      <w:proofErr w:type="spellEnd"/>
+      <w:r>
+        <w:rPr>
+          <w:rFonts w:ascii="华文中宋" w:eastAsia="华文中宋" w:hAnsi="华文中宋"/>
+          <w:sz w:val="24"/>
+        </w:rPr>
+        <w:t xml:space="preserve"> ) ? a : b ; "</w:t>
       </w:r>
       <w:r>
         <w:rPr>
@@ -3036,7 +3195,7 @@
         </w:numPr>
         <w:ind w:firstLineChars="0"/>
         <w:rPr>
-          <w:rFonts w:ascii="华文中宋" w:eastAsia="华文中宋" w:hAnsi="华文中宋" w:hint="eastAsia"/>
+          <w:rFonts w:ascii="华文中宋" w:eastAsia="华文中宋" w:hAnsi="华文中宋"/>
           <w:sz w:val="24"/>
         </w:rPr>
       </w:pPr>
@@ -3068,12 +3227,21 @@
         </w:rPr>
         <w:t>bug：</w:t>
       </w:r>
-      <w:r>
-        <w:rPr>
-          <w:rFonts w:ascii="华文中宋" w:eastAsia="华文中宋" w:hAnsi="华文中宋" w:hint="eastAsia"/>
-          <w:sz w:val="24"/>
-        </w:rPr>
-        <w:t>slt计算的结果错误</w:t>
+      <w:proofErr w:type="spellStart"/>
+      <w:r>
+        <w:rPr>
+          <w:rFonts w:ascii="华文中宋" w:eastAsia="华文中宋" w:hAnsi="华文中宋" w:hint="eastAsia"/>
+          <w:sz w:val="24"/>
+        </w:rPr>
+        <w:t>slt</w:t>
+      </w:r>
+      <w:proofErr w:type="spellEnd"/>
+      <w:r>
+        <w:rPr>
+          <w:rFonts w:ascii="华文中宋" w:eastAsia="华文中宋" w:hAnsi="华文中宋" w:hint="eastAsia"/>
+          <w:sz w:val="24"/>
+        </w:rPr>
+        <w:t>计算的结果错误</w:t>
       </w:r>
     </w:p>
     <w:p>
@@ -3090,7 +3258,58 @@
           <w:rFonts w:ascii="华文中宋" w:eastAsia="华文中宋" w:hAnsi="华文中宋" w:hint="eastAsia"/>
           <w:sz w:val="24"/>
         </w:rPr>
-        <w:t>solution：slt对有符号数进行比较，要将两数相减之后的Overflow</w:t>
+        <w:t>solution：</w:t>
+      </w:r>
+      <w:proofErr w:type="spellStart"/>
+      <w:r>
+        <w:rPr>
+          <w:rFonts w:ascii="华文中宋" w:eastAsia="华文中宋" w:hAnsi="华文中宋" w:hint="eastAsia"/>
+          <w:sz w:val="24"/>
+        </w:rPr>
+        <w:t>slt</w:t>
+      </w:r>
+      <w:proofErr w:type="spellEnd"/>
+      <w:r>
+        <w:rPr>
+          <w:rFonts w:ascii="华文中宋" w:eastAsia="华文中宋" w:hAnsi="华文中宋" w:hint="eastAsia"/>
+          <w:sz w:val="24"/>
+        </w:rPr>
+        <w:t>对有符号数进行比较，要</w:t>
+      </w:r>
+      <w:r>
+        <w:rPr>
+          <w:rFonts w:ascii="华文中宋" w:eastAsia="华文中宋" w:hAnsi="华文中宋" w:hint="eastAsia"/>
+          <w:sz w:val="24"/>
+        </w:rPr>
+        <w:t>将</w:t>
+      </w:r>
+      <w:r>
+        <w:rPr>
+          <w:rFonts w:ascii="华文中宋" w:eastAsia="华文中宋" w:hAnsi="华文中宋" w:hint="eastAsia"/>
+          <w:sz w:val="24"/>
+        </w:rPr>
+        <w:t>两数相减之后的</w:t>
+      </w:r>
+      <w:r>
+        <w:rPr>
+          <w:rFonts w:ascii="华文中宋" w:eastAsia="华文中宋" w:hAnsi="华文中宋" w:hint="eastAsia"/>
+          <w:sz w:val="24"/>
+        </w:rPr>
+        <w:t>结果与</w:t>
+      </w:r>
+      <w:r>
+        <w:rPr>
+          <w:rFonts w:ascii="华文中宋" w:eastAsia="华文中宋" w:hAnsi="华文中宋" w:hint="eastAsia"/>
+          <w:sz w:val="24"/>
+        </w:rPr>
+        <w:t>Overflow</w:t>
+      </w:r>
+      <w:r>
+        <w:rPr>
+          <w:rFonts w:ascii="华文中宋" w:eastAsia="华文中宋" w:hAnsi="华文中宋" w:hint="eastAsia"/>
+          <w:sz w:val="24"/>
+        </w:rPr>
+        <w:t>取异或才是正确结果</w:t>
       </w:r>
     </w:p>
     <w:p>
@@ -3113,6 +3332,7 @@
         </w:rPr>
         <w:t>bug：</w:t>
       </w:r>
+      <w:proofErr w:type="spellStart"/>
       <w:r>
         <w:rPr>
           <w:rFonts w:ascii="华文中宋" w:eastAsia="华文中宋" w:hAnsi="华文中宋" w:hint="eastAsia"/>
@@ -3120,6 +3340,7 @@
         </w:rPr>
         <w:t>CarryOut</w:t>
       </w:r>
+      <w:proofErr w:type="spellEnd"/>
       <w:r>
         <w:rPr>
           <w:rFonts w:ascii="华文中宋" w:eastAsia="华文中宋" w:hAnsi="华文中宋" w:hint="eastAsia"/>
@@ -3133,23 +3354,46 @@
         <w:pStyle w:val="a3"/>
         <w:ind w:left="1320" w:firstLineChars="0" w:firstLine="0"/>
         <w:rPr>
-          <w:rFonts w:ascii="华文中宋" w:eastAsia="华文中宋" w:hAnsi="华文中宋" w:hint="eastAsia"/>
-          <w:sz w:val="24"/>
-        </w:rPr>
-      </w:pPr>
-      <w:r>
-        <w:rPr>
-          <w:rFonts w:ascii="华文中宋" w:eastAsia="华文中宋" w:hAnsi="华文中宋" w:hint="eastAsia"/>
-          <w:sz w:val="24"/>
-        </w:rPr>
-        <w:t>solution：</w:t>
-      </w:r>
-      <w:r>
-        <w:rPr>
-          <w:rFonts w:ascii="华文中宋" w:eastAsia="华文中宋" w:hAnsi="华文中宋" w:hint="eastAsia"/>
-          <w:sz w:val="24"/>
-        </w:rPr>
-        <w:t>如果是减法模式，要将CarryOut的结果取反才是争取结果</w:t>
+          <w:rFonts w:ascii="华文中宋" w:eastAsia="华文中宋" w:hAnsi="华文中宋"/>
+          <w:sz w:val="24"/>
+        </w:rPr>
+      </w:pPr>
+      <w:r>
+        <w:rPr>
+          <w:rFonts w:ascii="华文中宋" w:eastAsia="华文中宋" w:hAnsi="华文中宋" w:hint="eastAsia"/>
+          <w:sz w:val="24"/>
+        </w:rPr>
+        <w:t>solution：如果是减法模式，要将</w:t>
+      </w:r>
+      <w:proofErr w:type="spellStart"/>
+      <w:r>
+        <w:rPr>
+          <w:rFonts w:ascii="华文中宋" w:eastAsia="华文中宋" w:hAnsi="华文中宋" w:hint="eastAsia"/>
+          <w:sz w:val="24"/>
+        </w:rPr>
+        <w:t>CarryOut</w:t>
+      </w:r>
+      <w:proofErr w:type="spellEnd"/>
+      <w:r>
+        <w:rPr>
+          <w:rFonts w:ascii="华文中宋" w:eastAsia="华文中宋" w:hAnsi="华文中宋" w:hint="eastAsia"/>
+          <w:sz w:val="24"/>
+        </w:rPr>
+        <w:t>的结果取反才是</w:t>
+      </w:r>
+      <w:r>
+        <w:rPr>
+          <w:rFonts w:ascii="华文中宋" w:eastAsia="华文中宋" w:hAnsi="华文中宋" w:hint="eastAsia"/>
+          <w:sz w:val="24"/>
+        </w:rPr>
+        <w:t>正确</w:t>
+      </w:r>
+      <w:r>
+        <w:rPr>
+          <w:rFonts w:ascii="华文中宋" w:eastAsia="华文中宋" w:hAnsi="华文中宋" w:hint="eastAsia"/>
+          <w:sz w:val="24"/>
+        </w:rPr>
+        <w:t>结果</w:t>
       </w:r>
     </w:p>
     <w:p>
@@ -3162,7 +3406,7 @@
         <w:ind w:firstLineChars="0"/>
         <w:jc w:val="left"/>
         <w:rPr>
-          <w:rFonts w:ascii="华文中宋" w:eastAsia="华文中宋" w:hAnsi="华文中宋" w:hint="eastAsia"/>
+          <w:rFonts w:ascii="华文中宋" w:eastAsia="华文中宋" w:hAnsi="华文中宋"/>
           <w:sz w:val="24"/>
         </w:rPr>
       </w:pPr>

</xml_diff>